<commit_message>
Start a sliver of prob1
</commit_message>
<xml_diff>
--- a/HW3_4/HW&4.docx
+++ b/HW3_4/HW&4.docx
@@ -11,7 +11,6 @@
           <w:szCs w:val="20"/>
         </w:rPr>
       </w:pPr>
-      <w:bookmarkStart w:id="0" w:name="_GoBack"/>
       <w:r>
         <w:rPr>
           <w:rFonts w:ascii="Times New Roman" w:hAnsi="Times New Roman" w:cs="Times New Roman"/>
@@ -19,17 +18,7 @@
           <w:sz w:val="20"/>
           <w:szCs w:val="20"/>
         </w:rPr>
-        <w:t>Homework Set 3&amp;4</w:t>
-      </w:r>
-      <w:bookmarkEnd w:id="0"/>
-      <w:r>
-        <w:rPr>
-          <w:rFonts w:ascii="Times New Roman" w:hAnsi="Times New Roman" w:cs="Times New Roman"/>
-          <w:b/>
-          <w:sz w:val="20"/>
-          <w:szCs w:val="20"/>
-        </w:rPr>
-        <w:t>:</w:t>
+        <w:t>Homework Set 3&amp;4:</w:t>
       </w:r>
     </w:p>
     <w:p>
@@ -155,6 +144,7 @@
       <w:r>
         <w:rPr>
           <w:rFonts w:ascii="Times New Roman" w:hAnsi="Times New Roman" w:cs="Times New Roman"/>
+          <w:noProof/>
           <w:sz w:val="20"/>
           <w:szCs w:val="20"/>
         </w:rPr>
@@ -211,6 +201,7 @@
       <w:r>
         <w:rPr>
           <w:rFonts w:ascii="Times New Roman" w:hAnsi="Times New Roman" w:cs="Times New Roman"/>
+          <w:noProof/>
           <w:sz w:val="20"/>
           <w:szCs w:val="20"/>
         </w:rPr>
@@ -250,6 +241,8 @@
           </wp:inline>
         </w:drawing>
       </w:r>
+      <w:bookmarkStart w:id="0" w:name="_GoBack"/>
+      <w:bookmarkEnd w:id="0"/>
     </w:p>
     <w:p>
       <w:pPr>
@@ -495,6 +488,7 @@
       <w:r>
         <w:rPr>
           <w:rFonts w:ascii="Times New Roman" w:hAnsi="Times New Roman" w:cs="Times New Roman"/>
+          <w:noProof/>
           <w:sz w:val="20"/>
           <w:szCs w:val="20"/>
         </w:rPr>
@@ -848,6 +842,7 @@
       <w:r>
         <w:rPr>
           <w:rFonts w:ascii="Times New Roman" w:hAnsi="Times New Roman" w:cs="Times New Roman"/>
+          <w:noProof/>
           <w:sz w:val="20"/>
           <w:szCs w:val="20"/>
         </w:rPr>
@@ -899,6 +894,7 @@
       <w:r>
         <w:rPr>
           <w:rFonts w:ascii="Times New Roman" w:hAnsi="Times New Roman" w:cs="Times New Roman"/>
+          <w:noProof/>
           <w:sz w:val="20"/>
           <w:szCs w:val="20"/>
         </w:rPr>
@@ -950,6 +946,7 @@
       <w:r>
         <w:rPr>
           <w:rFonts w:ascii="Times New Roman" w:hAnsi="Times New Roman" w:cs="Times New Roman"/>
+          <w:noProof/>
           <w:sz w:val="20"/>
           <w:szCs w:val="20"/>
         </w:rPr>
@@ -1001,6 +998,7 @@
       <w:r>
         <w:rPr>
           <w:rFonts w:ascii="Times New Roman" w:hAnsi="Times New Roman" w:cs="Times New Roman"/>
+          <w:noProof/>
           <w:sz w:val="20"/>
           <w:szCs w:val="20"/>
         </w:rPr>
@@ -1266,6 +1264,7 @@
       <w:r>
         <w:rPr>
           <w:rFonts w:ascii="Times New Roman" w:hAnsi="Times New Roman" w:cs="Times New Roman"/>
+          <w:noProof/>
           <w:sz w:val="20"/>
           <w:szCs w:val="20"/>
         </w:rPr>
@@ -1317,6 +1316,7 @@
       <w:r>
         <w:rPr>
           <w:rFonts w:ascii="Times New Roman" w:hAnsi="Times New Roman" w:cs="Times New Roman"/>
+          <w:noProof/>
           <w:sz w:val="20"/>
           <w:szCs w:val="20"/>
         </w:rPr>
@@ -1611,6 +1611,7 @@
       <w:r>
         <w:rPr>
           <w:rFonts w:ascii="Times New Roman" w:hAnsi="Times New Roman" w:cs="Times New Roman"/>
+          <w:noProof/>
           <w:sz w:val="20"/>
           <w:szCs w:val="20"/>
         </w:rPr>
@@ -1662,6 +1663,7 @@
       <w:r>
         <w:rPr>
           <w:rFonts w:ascii="Times New Roman" w:hAnsi="Times New Roman" w:cs="Times New Roman"/>
+          <w:noProof/>
           <w:sz w:val="20"/>
           <w:szCs w:val="20"/>
         </w:rPr>
@@ -2774,7 +2776,7 @@
 </file>
 
 <file path=customXml/itemProps1.xml><?xml version="1.0" encoding="utf-8"?>
-<ds:datastoreItem xmlns:ds="http://schemas.openxmlformats.org/officeDocument/2006/customXml" ds:itemID="{5207BEE3-2F06-40A3-A252-A3FCFC316E87}">
+<ds:datastoreItem xmlns:ds="http://schemas.openxmlformats.org/officeDocument/2006/customXml" ds:itemID="{807902F4-C730-44ED-B26F-DA02C52CA717}">
   <ds:schemaRefs>
     <ds:schemaRef ds:uri="http://schemas.openxmlformats.org/officeDocument/2006/bibliography"/>
   </ds:schemaRefs>

</xml_diff>